<commit_message>
"Things I need to do" addition.
</commit_message>
<xml_diff>
--- a/Lesson2/ProjectIdea.docx
+++ b/Lesson2/ProjectIdea.docx
@@ -128,10 +128,23 @@
         <w:ind w:firstLine="720"/>
       </w:pPr>
       <w:r>
-        <w:t xml:space="preserve">I was planning to complete this in ArcMap and the Python IDLE GUI because I am most familiar with those and I have no idea if using R, if it is capable of network analysis, would be easier. Hopefully this will work for this course. If not, I will think of something else. </w:t>
+        <w:t xml:space="preserve">To do this, first I will need to determine what specific Network Analyst sub-processes I need to use. Then I will need to figure out how to use Python to string them together and get the resulting data formatted like the above table. </w:t>
       </w:r>
       <w:bookmarkStart w:id="0" w:name="_GoBack"/>
       <w:bookmarkEnd w:id="0"/>
+    </w:p>
+    <w:p>
+      <w:pPr>
+        <w:ind w:firstLine="720"/>
+      </w:pPr>
+      <w:r>
+        <w:t xml:space="preserve">I was planning to complete this in ArcMap and the Python IDLE GUI because I am most familiar with those and I have no idea if using R, if it is capable of network analysis, would be easier. Hopefully this will work for this course. If not, I will think of something else. </w:t>
+      </w:r>
+    </w:p>
+    <w:p>
+      <w:pPr>
+        <w:ind w:firstLine="720"/>
+      </w:pPr>
     </w:p>
     <w:sectPr>
       <w:pgSz w:w="12240" w:h="15840"/>

</xml_diff>